<commit_message>
testovacie scenáre - updated
</commit_message>
<xml_diff>
--- a/návrh_updated (1).docx
+++ b/návrh_updated (1).docx
@@ -5670,10 +5670,7 @@
         </w:pict>
       </w:r>
     </w:p>
-    <w:p>
-      <w:bookmarkStart w:id="13" w:name="_GoBack"/>
-      <w:bookmarkEnd w:id="13"/>
-    </w:p>
+    <w:p/>
     <w:p>
       <w:pPr>
         <w:rPr>
@@ -5805,7 +5802,7 @@
         <w:t xml:space="preserve">  o</w:t>
       </w:r>
       <w:r>
-        <w:t>testované: ?</w:t>
+        <w:t>testované: áno</w:t>
       </w:r>
     </w:p>
     <w:p>
@@ -5837,7 +5834,19 @@
       </w:r>
       <w:proofErr w:type="spellEnd"/>
       <w:r>
-        <w:t xml:space="preserve"> „názov skupiny“ a klikne na „vytvoriť skupinu“</w:t>
+        <w:t xml:space="preserve"> „názov </w:t>
+      </w:r>
+      <w:r>
+        <w:t>kategórie</w:t>
+      </w:r>
+      <w:r>
+        <w:t xml:space="preserve">“ a klikne na „vytvoriť </w:t>
+      </w:r>
+      <w:r>
+        <w:t>kategóriu</w:t>
+      </w:r>
+      <w:r>
+        <w:t>“</w:t>
       </w:r>
     </w:p>
     <w:p>
@@ -5861,7 +5870,7 @@
       </w:pPr>
       <w:r>
         <w:tab/>
-        <w:t xml:space="preserve">  Otestované: ?</w:t>
+        <w:t xml:space="preserve">  otestované: áno</w:t>
       </w:r>
     </w:p>
     <w:p>
@@ -5965,7 +5974,7 @@
         <w:t xml:space="preserve">   o</w:t>
       </w:r>
       <w:r>
-        <w:t>testované: ?</w:t>
+        <w:t>testované: áno</w:t>
       </w:r>
     </w:p>
     <w:p>
@@ -6035,7 +6044,7 @@
         <w:t xml:space="preserve">   o</w:t>
       </w:r>
       <w:r>
-        <w:t>testované: ?</w:t>
+        <w:t>testované: áno</w:t>
       </w:r>
     </w:p>
     <w:p>
@@ -6090,7 +6099,7 @@
         <w:t xml:space="preserve">  o</w:t>
       </w:r>
       <w:r>
-        <w:t>testované: ?</w:t>
+        <w:t>testované: áno, pri nahrávke nad 10 min. sa neuloží do priečinku</w:t>
       </w:r>
     </w:p>
     <w:p>
@@ -6164,7 +6173,7 @@
         <w:t xml:space="preserve">   o</w:t>
       </w:r>
       <w:r>
-        <w:t>testované: ?</w:t>
+        <w:t>testované: áno</w:t>
       </w:r>
     </w:p>
     <w:p>
@@ -6231,7 +6240,7 @@
         <w:t xml:space="preserve">   o</w:t>
       </w:r>
       <w:r>
-        <w:t>testované: ?</w:t>
+        <w:t>testované: áno</w:t>
       </w:r>
     </w:p>
     <w:p>
@@ -6303,7 +6312,7 @@
         <w:t xml:space="preserve">   o</w:t>
       </w:r>
       <w:r>
-        <w:t>testované: ?</w:t>
+        <w:t>testované: áno</w:t>
       </w:r>
     </w:p>
     <w:p>
@@ -6361,7 +6370,10 @@
       </w:r>
       <w:r>
         <w:tab/>
-        <w:t xml:space="preserve">   otestované: ?</w:t>
+        <w:t xml:space="preserve">   otestované: áno</w:t>
+      </w:r>
+      <w:r>
+        <w:t>, pri nahrávke nad 10 min. sa neuloží do priečinku</w:t>
       </w:r>
     </w:p>
     <w:p>
@@ -6426,8 +6438,24 @@
         <w:t xml:space="preserve">   o</w:t>
       </w:r>
       <w:r>
-        <w:t>testované: ?</w:t>
-      </w:r>
+        <w:t xml:space="preserve">testované: otvorí sa </w:t>
+      </w:r>
+      <w:proofErr w:type="spellStart"/>
+      <w:r>
+        <w:t>Sounder</w:t>
+      </w:r>
+      <w:proofErr w:type="spellEnd"/>
+      <w:r>
+        <w:t>, kde je možné otvoriť audio a upraviť ho</w:t>
+      </w:r>
+      <w:r>
+        <w:t xml:space="preserve"> a uložiť do priečinku </w:t>
+      </w:r>
+      <w:proofErr w:type="spellStart"/>
+      <w:r>
+        <w:t>tmp</w:t>
+      </w:r>
+      <w:proofErr w:type="spellEnd"/>
     </w:p>
     <w:p>
       <w:pPr>
@@ -6498,18 +6526,8 @@
         <w:t xml:space="preserve"> o</w:t>
       </w:r>
       <w:r>
-        <w:t>testované: ?</w:t>
-      </w:r>
-    </w:p>
-    <w:p>
-      <w:pPr>
-        <w:spacing w:line="360" w:lineRule="auto"/>
-      </w:pPr>
-    </w:p>
-    <w:p>
-      <w:pPr>
-        <w:spacing w:line="360" w:lineRule="auto"/>
-      </w:pPr>
+        <w:t>testované: áno</w:t>
+      </w:r>
     </w:p>
     <w:p>
       <w:pPr>
@@ -6579,7 +6597,7 @@
         <w:t>o</w:t>
       </w:r>
       <w:r>
-        <w:t>testované: ?</w:t>
+        <w:t>testované: áno</w:t>
       </w:r>
     </w:p>
     <w:p>
@@ -6634,40 +6652,118 @@
         <w:t>flashcards</w:t>
       </w:r>
       <w:proofErr w:type="spellEnd"/>
+    </w:p>
+    <w:p>
+      <w:pPr>
+        <w:spacing w:line="360" w:lineRule="auto"/>
+        <w:ind w:firstLine="851"/>
+      </w:pPr>
+      <w:r>
+        <w:t xml:space="preserve"> </w:t>
+      </w:r>
+      <w:r>
+        <w:t>o</w:t>
+      </w:r>
+      <w:r>
+        <w:t xml:space="preserve">testované: vytvorí sa 1 </w:t>
+      </w:r>
+      <w:proofErr w:type="spellStart"/>
+      <w:r>
+        <w:t>flashcard</w:t>
+      </w:r>
+      <w:proofErr w:type="spellEnd"/>
+      <w:r>
+        <w:t xml:space="preserve"> s hodnotou „</w:t>
+      </w:r>
+      <w:proofErr w:type="spellStart"/>
+      <w:r>
+        <w:t>reversed</w:t>
+      </w:r>
+      <w:proofErr w:type="spellEnd"/>
+      <w:r>
+        <w:t>“</w:t>
+      </w:r>
+    </w:p>
+    <w:p>
+      <w:pPr>
+        <w:spacing w:line="360" w:lineRule="auto"/>
+      </w:pPr>
+      <w:r>
+        <w:t>13.2.13</w:t>
+      </w:r>
+      <w:r>
+        <w:t xml:space="preserve"> </w:t>
+      </w:r>
+      <w:r>
+        <w:t xml:space="preserve">    </w:t>
+      </w:r>
+      <w:r>
+        <w:t xml:space="preserve">vstup: </w:t>
+      </w:r>
+      <w:r>
+        <w:t xml:space="preserve">používateľ nemá zakliknutý </w:t>
+      </w:r>
+      <w:proofErr w:type="spellStart"/>
+      <w:r>
+        <w:t>checkbox</w:t>
+      </w:r>
+      <w:proofErr w:type="spellEnd"/>
+      <w:r>
+        <w:t xml:space="preserve"> „</w:t>
+      </w:r>
+      <w:proofErr w:type="spellStart"/>
+      <w:r>
+        <w:t>reversed</w:t>
+      </w:r>
+      <w:proofErr w:type="spellEnd"/>
+      <w:r>
+        <w:t>“</w:t>
+      </w:r>
+    </w:p>
+    <w:p>
+      <w:pPr>
+        <w:spacing w:line="360" w:lineRule="auto"/>
+      </w:pPr>
+      <w:r>
+        <w:tab/>
+        <w:t xml:space="preserve">   </w:t>
+      </w:r>
+      <w:r>
+        <w:t xml:space="preserve"> v</w:t>
+      </w:r>
+      <w:r>
+        <w:t xml:space="preserve">ýstup: vytvorí </w:t>
+      </w:r>
+      <w:r>
+        <w:t xml:space="preserve">iba 1 </w:t>
+      </w:r>
+      <w:proofErr w:type="spellStart"/>
+      <w:r>
+        <w:t>flashcard</w:t>
+      </w:r>
+      <w:proofErr w:type="spellEnd"/>
+      <w:r>
+        <w:t xml:space="preserve"> </w:t>
+      </w:r>
+    </w:p>
+    <w:p>
+      <w:pPr>
+        <w:spacing w:line="360" w:lineRule="auto"/>
+      </w:pPr>
       <w:r>
         <w:tab/>
         <w:t xml:space="preserve">    o</w:t>
       </w:r>
       <w:r>
-        <w:t>testované: ?</w:t>
-      </w:r>
-    </w:p>
-    <w:p>
-      <w:pPr>
-        <w:spacing w:line="360" w:lineRule="auto"/>
-      </w:pPr>
-      <w:r>
-        <w:t>13.2.13</w:t>
-      </w:r>
-      <w:r>
-        <w:t xml:space="preserve"> </w:t>
-      </w:r>
-      <w:r>
-        <w:t xml:space="preserve">    </w:t>
-      </w:r>
-      <w:r>
-        <w:t xml:space="preserve">vstup: </w:t>
-      </w:r>
-      <w:r>
-        <w:t xml:space="preserve">používateľ nemá zakliknutý </w:t>
-      </w:r>
-      <w:proofErr w:type="spellStart"/>
-      <w:r>
-        <w:t>checkbox</w:t>
-      </w:r>
-      <w:proofErr w:type="spellEnd"/>
-      <w:r>
-        <w:t xml:space="preserve"> „</w:t>
+        <w:t xml:space="preserve">testované: vytvorí sa 1 </w:t>
+      </w:r>
+      <w:proofErr w:type="spellStart"/>
+      <w:r>
+        <w:t>flashcard</w:t>
+      </w:r>
+      <w:proofErr w:type="spellEnd"/>
+      <w:r>
+        <w:t xml:space="preserve"> bez hodnoty „</w:t>
       </w:r>
       <w:proofErr w:type="spellStart"/>
       <w:r>
@@ -6676,44 +6772,6 @@
       <w:proofErr w:type="spellEnd"/>
       <w:r>
         <w:t>“</w:t>
-      </w:r>
-    </w:p>
-    <w:p>
-      <w:pPr>
-        <w:spacing w:line="360" w:lineRule="auto"/>
-      </w:pPr>
-      <w:r>
-        <w:tab/>
-        <w:t xml:space="preserve">   </w:t>
-      </w:r>
-      <w:r>
-        <w:t xml:space="preserve"> v</w:t>
-      </w:r>
-      <w:r>
-        <w:t xml:space="preserve">ýstup: vytvorí </w:t>
-      </w:r>
-      <w:r>
-        <w:t xml:space="preserve">iba 1 </w:t>
-      </w:r>
-      <w:proofErr w:type="spellStart"/>
-      <w:r>
-        <w:t>flashcard</w:t>
-      </w:r>
-      <w:proofErr w:type="spellEnd"/>
-      <w:r>
-        <w:t xml:space="preserve"> </w:t>
-      </w:r>
-    </w:p>
-    <w:p>
-      <w:pPr>
-        <w:spacing w:line="360" w:lineRule="auto"/>
-      </w:pPr>
-      <w:r>
-        <w:tab/>
-        <w:t xml:space="preserve">    o</w:t>
-      </w:r>
-      <w:r>
-        <w:t>testované: ?</w:t>
       </w:r>
     </w:p>
     <w:p>
@@ -6754,15 +6812,15 @@
         <w:t xml:space="preserve"> v</w:t>
       </w:r>
       <w:r>
-        <w:t xml:space="preserve">ýstup: návrat do </w:t>
-      </w:r>
-      <w:proofErr w:type="spellStart"/>
-      <w:r>
-        <w:t>main</w:t>
-      </w:r>
-      <w:proofErr w:type="spellEnd"/>
-      <w:r>
-        <w:t xml:space="preserve"> menu</w:t>
+        <w:t xml:space="preserve">ýstup: návrat do prehľadu </w:t>
+      </w:r>
+      <w:proofErr w:type="spellStart"/>
+      <w:r>
+        <w:t>flashcards</w:t>
+      </w:r>
+      <w:proofErr w:type="spellEnd"/>
+      <w:r>
+        <w:t xml:space="preserve"> v kategórií</w:t>
       </w:r>
     </w:p>
     <w:p>
@@ -6774,7 +6832,7 @@
         <w:t xml:space="preserve">    o</w:t>
       </w:r>
       <w:r>
-        <w:t>testované: ?</w:t>
+        <w:t>testované: áno</w:t>
       </w:r>
     </w:p>
     <w:p>
@@ -6872,7 +6930,10 @@
         <w:t xml:space="preserve">   o</w:t>
       </w:r>
       <w:r>
-        <w:t>testované: ?</w:t>
+        <w:t>testované</w:t>
+      </w:r>
+      <w:r>
+        <w:t>: áno</w:t>
       </w:r>
     </w:p>
     <w:p>
@@ -6946,7 +7007,7 @@
         <w:t xml:space="preserve">   o</w:t>
       </w:r>
       <w:r>
-        <w:t>testované: ?</w:t>
+        <w:t>testované: nie je možné pridať obrázok v inom formáte ako sú povolené</w:t>
       </w:r>
     </w:p>
     <w:p>
@@ -7031,7 +7092,7 @@
         <w:t xml:space="preserve">   o</w:t>
       </w:r>
       <w:r>
-        <w:t>testované: ?</w:t>
+        <w:t>testované: áno</w:t>
       </w:r>
     </w:p>
     <w:p>
@@ -7110,7 +7171,7 @@
         <w:t xml:space="preserve">   o</w:t>
       </w:r>
       <w:r>
-        <w:t>testované: ?</w:t>
+        <w:t>testované: áno</w:t>
       </w:r>
     </w:p>
     <w:p>
@@ -7184,7 +7245,10 @@
         <w:t xml:space="preserve">   o</w:t>
       </w:r>
       <w:r>
-        <w:t>testované: ?</w:t>
+        <w:t xml:space="preserve">testované: </w:t>
+      </w:r>
+      <w:r>
+        <w:t>nie je možné pridať obrázok v inom formáte ako sú povolené</w:t>
       </w:r>
     </w:p>
     <w:p>
@@ -7267,7 +7331,7 @@
         <w:t xml:space="preserve">   o</w:t>
       </w:r>
       <w:r>
-        <w:t>testované: ?</w:t>
+        <w:t>testované: áno</w:t>
       </w:r>
     </w:p>
     <w:p>
@@ -7336,7 +7400,18 @@
         <w:t xml:space="preserve">    o</w:t>
       </w:r>
       <w:r>
-        <w:t>testované: ?</w:t>
+        <w:t xml:space="preserve">testované: </w:t>
+      </w:r>
+      <w:r>
+        <w:t xml:space="preserve">otvorí sa </w:t>
+      </w:r>
+      <w:proofErr w:type="spellStart"/>
+      <w:r>
+        <w:t>Sounder</w:t>
+      </w:r>
+      <w:proofErr w:type="spellEnd"/>
+      <w:r>
+        <w:t>, kde je možné otvoriť audio a upraviť ho a uložiť do priečinku</w:t>
       </w:r>
     </w:p>
     <w:p>
@@ -7413,7 +7488,7 @@
         <w:t xml:space="preserve">    o</w:t>
       </w:r>
       <w:r>
-        <w:t>testované: ?</w:t>
+        <w:t>testované: áno</w:t>
       </w:r>
     </w:p>
     <w:p>
@@ -7476,7 +7551,7 @@
         <w:t xml:space="preserve">     o</w:t>
       </w:r>
       <w:r>
-        <w:t>testované: ?</w:t>
+        <w:t>testované: áno</w:t>
       </w:r>
     </w:p>
     <w:p>
@@ -7574,8 +7649,29 @@
       </w:pPr>
       <w:r>
         <w:tab/>
-        <w:t xml:space="preserve">     otestované: ?</w:t>
-      </w:r>
+        <w:t xml:space="preserve">     otestované:  hodnota </w:t>
+      </w:r>
+      <w:proofErr w:type="spellStart"/>
+      <w:r>
+        <w:t>flashcard</w:t>
+      </w:r>
+      <w:proofErr w:type="spellEnd"/>
+      <w:r>
+        <w:t xml:space="preserve"> „</w:t>
+      </w:r>
+      <w:proofErr w:type="spellStart"/>
+      <w:r>
+        <w:t>reversed</w:t>
+      </w:r>
+      <w:proofErr w:type="spellEnd"/>
+      <w:r>
+        <w:t xml:space="preserve">“ sa zmení na hodnotu </w:t>
+      </w:r>
+      <w:proofErr w:type="spellStart"/>
+      <w:r>
+        <w:t>checkboxu</w:t>
+      </w:r>
+      <w:proofErr w:type="spellEnd"/>
     </w:p>
     <w:p>
       <w:pPr>
@@ -7622,13 +7718,16 @@
       <w:r>
         <w:t xml:space="preserve">ýstup: návrat do </w:t>
       </w:r>
-      <w:proofErr w:type="spellStart"/>
-      <w:r>
-        <w:t>main</w:t>
-      </w:r>
-      <w:proofErr w:type="spellEnd"/>
-      <w:r>
-        <w:t xml:space="preserve"> menu</w:t>
+      <w:r>
+        <w:t xml:space="preserve">prehľadu </w:t>
+      </w:r>
+      <w:proofErr w:type="spellStart"/>
+      <w:r>
+        <w:t>flashcards</w:t>
+      </w:r>
+      <w:proofErr w:type="spellEnd"/>
+      <w:r>
+        <w:t xml:space="preserve"> v kategórií</w:t>
       </w:r>
     </w:p>
     <w:p>
@@ -7640,7 +7739,7 @@
         <w:t xml:space="preserve">     o</w:t>
       </w:r>
       <w:r>
-        <w:t>testované: ?</w:t>
+        <w:t>testované: áno</w:t>
       </w:r>
     </w:p>
     <w:p>
@@ -7698,7 +7797,7 @@
         <w:t xml:space="preserve">    o</w:t>
       </w:r>
       <w:r>
-        <w:t>testované: ?</w:t>
+        <w:t>testované: áno</w:t>
       </w:r>
     </w:p>
     <w:p>
@@ -7756,7 +7855,7 @@
         <w:t xml:space="preserve">    o</w:t>
       </w:r>
       <w:r>
-        <w:t>testované: ?</w:t>
+        <w:t>testované: áno</w:t>
       </w:r>
     </w:p>
     <w:p>
@@ -7781,6 +7880,7 @@
           <w:b/>
           <w:sz w:val="24"/>
         </w:rPr>
+        <w:lastRenderedPageBreak/>
         <w:t>13.3 Nastavenie aplikácie</w:t>
       </w:r>
     </w:p>
@@ -7789,7 +7889,6 @@
         <w:spacing w:line="360" w:lineRule="auto"/>
       </w:pPr>
       <w:r>
-        <w:lastRenderedPageBreak/>
         <w:t>13.3.1</w:t>
       </w:r>
       <w:r>
@@ -7908,7 +8007,7 @@
         <w:t>o</w:t>
       </w:r>
       <w:r>
-        <w:t>testované: ?</w:t>
+        <w:t>testované: áno</w:t>
       </w:r>
     </w:p>
     <w:p>
@@ -7972,7 +8071,7 @@
         <w:t>o</w:t>
       </w:r>
       <w:r>
-        <w:t>testované: ?</w:t>
+        <w:t>testované: výber z niekoľko možností veľkosti písma</w:t>
       </w:r>
     </w:p>
     <w:p>
@@ -8060,7 +8159,7 @@
         <w:t>o</w:t>
       </w:r>
       <w:r>
-        <w:t>testované: ?</w:t>
+        <w:t>testované: áno</w:t>
       </w:r>
     </w:p>
     <w:p>
@@ -8104,13 +8203,11 @@
       <w:r>
         <w:t xml:space="preserve">používateľ označí </w:t>
       </w:r>
-      <w:proofErr w:type="spellStart"/>
-      <w:r>
-        <w:t>radiobutton</w:t>
-      </w:r>
-      <w:proofErr w:type="spellEnd"/>
-      <w:r>
-        <w:t xml:space="preserve"> kategórie, ktorú chce zmazať</w:t>
+      <w:r>
+        <w:t>kategóriu</w:t>
+      </w:r>
+      <w:r>
+        <w:t>, ktorú chce zmazať</w:t>
       </w:r>
     </w:p>
     <w:p>
@@ -8143,7 +8240,7 @@
         <w:t>o</w:t>
       </w:r>
       <w:r>
-        <w:t>testované: ?</w:t>
+        <w:t>testované: áno</w:t>
       </w:r>
     </w:p>
     <w:p>
@@ -8195,13 +8292,11 @@
         <w:t>v</w:t>
       </w:r>
       <w:r>
-        <w:t xml:space="preserve">ýstup: zmaže sa celá kategória </w:t>
-      </w:r>
-      <w:proofErr w:type="spellStart"/>
-      <w:r>
-        <w:t>flashcards</w:t>
-      </w:r>
-      <w:proofErr w:type="spellEnd"/>
+        <w:t xml:space="preserve">ýstup: </w:t>
+      </w:r>
+      <w:r>
+        <w:t>zobrazí sa potvrdzovacie okno</w:t>
+      </w:r>
     </w:p>
     <w:p>
       <w:pPr>
@@ -8212,13 +8307,11 @@
         <w:t xml:space="preserve">  </w:t>
       </w:r>
       <w:r>
-        <w:t>otestované: ?</w:t>
-      </w:r>
-    </w:p>
-    <w:p>
-      <w:pPr>
-        <w:spacing w:line="360" w:lineRule="auto"/>
-      </w:pPr>
+        <w:t xml:space="preserve">otestované: </w:t>
+      </w:r>
+      <w:r>
+        <w:t>áno</w:t>
+      </w:r>
     </w:p>
     <w:p>
       <w:pPr>
@@ -8237,7 +8330,19 @@
         <w:t xml:space="preserve">    </w:t>
       </w:r>
       <w:r>
-        <w:t xml:space="preserve">vstup: zobrazenie </w:t>
+        <w:t xml:space="preserve">vstup: </w:t>
+      </w:r>
+      <w:r>
+        <w:t xml:space="preserve">používateľ </w:t>
+      </w:r>
+      <w:r>
+        <w:t xml:space="preserve"> potvrdí voľbu</w:t>
+      </w:r>
+      <w:r>
+        <w:t xml:space="preserve"> zmazania</w:t>
+      </w:r>
+      <w:r>
+        <w:t xml:space="preserve"> v </w:t>
       </w:r>
       <w:proofErr w:type="spellStart"/>
       <w:r>
@@ -8245,10 +8350,7 @@
       </w:r>
       <w:proofErr w:type="spellEnd"/>
       <w:r>
-        <w:t xml:space="preserve"> potvrdzovacieho okna pri </w:t>
-      </w:r>
-      <w:r>
-        <w:t>voľbe zmazania</w:t>
+        <w:t xml:space="preserve"> okne</w:t>
       </w:r>
     </w:p>
     <w:p>
@@ -8263,8 +8365,16 @@
         <w:t>v</w:t>
       </w:r>
       <w:r>
-        <w:t>ýstup: zobrazí sa potvrdzovacie okno</w:t>
-      </w:r>
+        <w:t xml:space="preserve">ýstup: </w:t>
+      </w:r>
+      <w:r>
+        <w:t xml:space="preserve">zmaže sa celá kategória </w:t>
+      </w:r>
+      <w:proofErr w:type="spellStart"/>
+      <w:r>
+        <w:t>flashcards</w:t>
+      </w:r>
+      <w:proofErr w:type="spellEnd"/>
     </w:p>
     <w:p>
       <w:pPr>
@@ -8278,7 +8388,7 @@
         <w:t>o</w:t>
       </w:r>
       <w:r>
-        <w:t>testované: ?</w:t>
+        <w:t>testované: áno</w:t>
       </w:r>
     </w:p>
     <w:p>
@@ -8370,7 +8480,7 @@
         <w:t>o</w:t>
       </w:r>
       <w:r>
-        <w:t>testované: ?</w:t>
+        <w:t>testované: áno</w:t>
       </w:r>
     </w:p>
     <w:p>
@@ -8459,7 +8569,7 @@
         <w:t>o</w:t>
       </w:r>
       <w:r>
-        <w:t>testované: ?</w:t>
+        <w:t>testované: áno</w:t>
       </w:r>
     </w:p>
     <w:p>
@@ -8530,7 +8640,7 @@
         <w:t>o</w:t>
       </w:r>
       <w:r>
-        <w:t>testované: ?</w:t>
+        <w:t>testované: áno</w:t>
       </w:r>
     </w:p>
     <w:p>
@@ -8577,7 +8687,7 @@
         <w:t>o</w:t>
       </w:r>
       <w:r>
-        <w:t>testované: ?</w:t>
+        <w:t>testované: áno</w:t>
       </w:r>
     </w:p>
     <w:p>
@@ -8650,7 +8760,7 @@
         <w:t>o</w:t>
       </w:r>
       <w:r>
-        <w:t>testované: ?</w:t>
+        <w:t>testované: áno</w:t>
       </w:r>
     </w:p>
     <w:p>
@@ -8845,6 +8955,8 @@
       <w:r>
         <w:t>testované: ?</w:t>
       </w:r>
+      <w:bookmarkStart w:id="13" w:name="_GoBack"/>
+      <w:bookmarkEnd w:id="13"/>
     </w:p>
     <w:p>
       <w:pPr>
@@ -8899,7 +9011,7 @@
         <w:t xml:space="preserve"> o</w:t>
       </w:r>
       <w:r>
-        <w:t>testované: ?</w:t>
+        <w:t>testované: áno</w:t>
       </w:r>
     </w:p>
     <w:p>
@@ -8970,7 +9082,7 @@
         <w:t xml:space="preserve">  o</w:t>
       </w:r>
       <w:r>
-        <w:t>testované: ?</w:t>
+        <w:t>testované: áno</w:t>
       </w:r>
     </w:p>
     <w:p>
@@ -9017,7 +9129,7 @@
         <w:t xml:space="preserve">  o</w:t>
       </w:r>
       <w:r>
-        <w:t>testované: ?</w:t>
+        <w:t>testované: áno</w:t>
       </w:r>
     </w:p>
     <w:p>
@@ -9061,7 +9173,7 @@
         <w:t xml:space="preserve">  o</w:t>
       </w:r>
       <w:r>
-        <w:t>testované: ?</w:t>
+        <w:t>testované: áno</w:t>
       </w:r>
     </w:p>
     <w:p>

</xml_diff>